<commit_message>
feat: [wip] work on docx
</commit_message>
<xml_diff>
--- a/examples/test.docx
+++ b/examples/test.docx
@@ -32,7 +32,14 @@
           <w:sz w:val="24"/>
           <w:szCs w:val="24"/>
         </w:rPr>
-        <w:t>()}</w:t>
+        <w:t>()</w:t>
+      </w:r>
+      <w:r>
+        <w:rPr>
+          <w:sz w:val="24"/>
+          <w:szCs w:val="24"/>
+        </w:rPr>
+        <w:t>}</w:t>
       </w:r>
     </w:p>
     <w:p>
@@ -95,7 +102,14 @@
         <w:rPr>
           <w:rFonts w:ascii="Arial" w:eastAsia="Arial" w:hAnsi="Arial" w:cs="Arial"/>
         </w:rPr>
-        <w:t>as_gender</w:t>
+        <w:t>as_</w:t>
+      </w:r>
+      <w:proofErr w:type="gramStart"/>
+      <w:r>
+        <w:rPr>
+          <w:rFonts w:ascii="Arial" w:eastAsia="Arial" w:hAnsi="Arial" w:cs="Arial"/>
+        </w:rPr>
+        <w:t>gender</w:t>
       </w:r>
       <w:proofErr w:type="spellEnd"/>
       <w:r>
@@ -104,6 +118,7 @@
         </w:rPr>
         <w:t>(</w:t>
       </w:r>
+      <w:proofErr w:type="gramEnd"/>
       <w:r>
         <w:rPr>
           <w:rFonts w:ascii="Arial" w:eastAsia="Arial" w:hAnsi="Arial" w:cs="Arial"/>
@@ -299,16 +314,7 @@
       </w:r>
       <w:proofErr w:type="spellEnd"/>
       <w:r>
-        <w:t>($$</w:t>
-      </w:r>
-      <w:r>
-        <w:t>her</w:t>
-      </w:r>
-      <w:r>
-        <w:t>$$, gender)}</w:t>
-      </w:r>
-      <w:r>
-        <w:t xml:space="preserve"> </w:t>
+        <w:t xml:space="preserve">($$her$$, gender)} </w:t>
       </w:r>
       <w:r>
         <w:t xml:space="preserve">responsibilities as per the requirement and has necessary skill in related technologies in Golang to perform </w:t>
@@ -322,10 +328,7 @@
       </w:r>
       <w:proofErr w:type="spellEnd"/>
       <w:r>
-        <w:t>($$her$$, gender)}</w:t>
-      </w:r>
-      <w:r>
-        <w:t xml:space="preserve"> </w:t>
+        <w:t xml:space="preserve">($$her$$, gender)} </w:t>
       </w:r>
       <w:r>
         <w:t>job as a developer.</w:t>
@@ -346,53 +349,31 @@
       </w:r>
       <w:proofErr w:type="spellStart"/>
       <w:r>
-        <w:t>as_</w:t>
-      </w:r>
-      <w:proofErr w:type="gramStart"/>
-      <w:r>
-        <w:t>gender</w:t>
+        <w:t>as_gender</w:t>
       </w:r>
       <w:proofErr w:type="spellEnd"/>
       <w:r>
-        <w:t>(</w:t>
-      </w:r>
-      <w:proofErr w:type="gramEnd"/>
-      <w:r>
-        <w:t>$$</w:t>
-      </w:r>
-      <w:r>
-        <w:t>Miss</w:t>
-      </w:r>
-      <w:r>
-        <w:t>$$, gender)}</w:t>
+        <w:t>($$Miss$$, gender)}</w:t>
+      </w:r>
+      <w:r>
+        <w:t>.</w:t>
       </w:r>
       <w:r>
         <w:t xml:space="preserve"> {name}</w:t>
       </w:r>
       <w:r>
-        <w:t xml:space="preserve">. all the best in </w:t>
+        <w:t xml:space="preserve"> all the best in </w:t>
       </w:r>
       <w:r>
         <w:t>executed {</w:t>
       </w:r>
       <w:proofErr w:type="spellStart"/>
       <w:r>
-        <w:t>as_</w:t>
-      </w:r>
-      <w:proofErr w:type="gramStart"/>
-      <w:r>
-        <w:t>gender</w:t>
+        <w:t>as_gender</w:t>
       </w:r>
       <w:proofErr w:type="spellEnd"/>
       <w:r>
-        <w:t>(</w:t>
-      </w:r>
-      <w:proofErr w:type="gramEnd"/>
-      <w:r>
-        <w:t>$$her$$, gender)}</w:t>
-      </w:r>
-      <w:r>
-        <w:t xml:space="preserve"> </w:t>
+        <w:t xml:space="preserve">($$her$$, gender)} </w:t>
       </w:r>
       <w:r>
         <w:t>future career.</w:t>

</xml_diff>